<commit_message>
Revisión de publicación 1 de mat 7 tema 2
</commit_message>
<xml_diff>
--- a/fuentes/contenidos/grado07/guion03/CUADERNO MA-07-03.docx
+++ b/fuentes/contenidos/grado07/guion03/CUADERNO MA-07-03.docx
@@ -177,16 +177,12 @@
     </w:p>
     <w:p>
       <w:r>
-        <w:rPr>
-          <w:noProof/>
-          <w:lang w:eastAsia="es-CO"/>
-        </w:rPr>
-        <w:lastRenderedPageBreak/>
-        <w:drawing>
-          <wp:inline distT="0" distB="0" distL="0" distR="0" wp14:anchorId="659A344F" wp14:editId="6259A62A">
-            <wp:extent cx="5612130" cy="2891790"/>
-            <wp:effectExtent l="0" t="0" r="7620" b="3810"/>
-            <wp:docPr id="5" name="Imagen 5"/>
+        <w:lastRenderedPageBreak/>
+        <w:drawing>
+          <wp:inline distT="0" distB="0" distL="0" distR="0" wp14:anchorId="180B6C5B" wp14:editId="0369F8AB">
+            <wp:extent cx="5612130" cy="4227830"/>
+            <wp:effectExtent l="0" t="0" r="7620" b="1270"/>
+            <wp:docPr id="20" name="Imagen 20"/>
             <wp:cNvGraphicFramePr>
               <a:graphicFrameLocks xmlns:a="http://schemas.openxmlformats.org/drawingml/2006/main" noChangeAspect="1"/>
             </wp:cNvGraphicFramePr>
@@ -206,7 +202,7 @@
                   <pic:spPr>
                     <a:xfrm>
                       <a:off x="0" y="0"/>
-                      <a:ext cx="5612130" cy="2891790"/>
+                      <a:ext cx="5612130" cy="4227830"/>
                     </a:xfrm>
                     <a:prstGeom prst="rect">
                       <a:avLst/>
@@ -270,10 +266,10 @@
         </w:rPr>
         <w:lastRenderedPageBreak/>
         <w:drawing>
-          <wp:inline distT="0" distB="0" distL="0" distR="0" wp14:anchorId="5D7985A2" wp14:editId="75F9442A">
-            <wp:extent cx="5612130" cy="3700145"/>
+          <wp:inline distT="0" distB="0" distL="0" distR="0" wp14:anchorId="60322966" wp14:editId="398DFAAB">
+            <wp:extent cx="5612130" cy="4192905"/>
             <wp:effectExtent l="0" t="0" r="7620" b="0"/>
-            <wp:docPr id="7" name="Imagen 7"/>
+            <wp:docPr id="22" name="Imagen 22"/>
             <wp:cNvGraphicFramePr>
               <a:graphicFrameLocks xmlns:a="http://schemas.openxmlformats.org/drawingml/2006/main" noChangeAspect="1"/>
             </wp:cNvGraphicFramePr>
@@ -293,30 +289,27 @@
                   <pic:spPr>
                     <a:xfrm>
                       <a:off x="0" y="0"/>
-                      <a:ext cx="5612130" cy="3700145"/>
-                    </a:xfrm>
-                    <a:prstGeom prst="rect">
-                      <a:avLst/>
-                    </a:prstGeom>
-                  </pic:spPr>
-                </pic:pic>
-              </a:graphicData>
-            </a:graphic>
-          </wp:inline>
-        </w:drawing>
-      </w:r>
-    </w:p>
-    <w:p>
-      <w:r>
-        <w:rPr>
-          <w:noProof/>
-          <w:lang w:eastAsia="es-CO"/>
-        </w:rPr>
-        <w:drawing>
-          <wp:inline distT="0" distB="0" distL="0" distR="0" wp14:anchorId="71F36E9C" wp14:editId="2A1316FB">
-            <wp:extent cx="5612130" cy="3484245"/>
-            <wp:effectExtent l="0" t="0" r="7620" b="1905"/>
-            <wp:docPr id="8" name="Imagen 8"/>
+                      <a:ext cx="5612130" cy="4192905"/>
+                    </a:xfrm>
+                    <a:prstGeom prst="rect">
+                      <a:avLst/>
+                    </a:prstGeom>
+                  </pic:spPr>
+                </pic:pic>
+              </a:graphicData>
+            </a:graphic>
+          </wp:inline>
+        </w:drawing>
+      </w:r>
+    </w:p>
+    <w:p/>
+    <w:p>
+      <w:r>
+        <w:drawing>
+          <wp:inline distT="0" distB="0" distL="0" distR="0" wp14:anchorId="0A998495" wp14:editId="3E800E43">
+            <wp:extent cx="5612130" cy="3646805"/>
+            <wp:effectExtent l="0" t="0" r="7620" b="0"/>
+            <wp:docPr id="5" name="Imagen 5"/>
             <wp:cNvGraphicFramePr>
               <a:graphicFrameLocks xmlns:a="http://schemas.openxmlformats.org/drawingml/2006/main" noChangeAspect="1"/>
             </wp:cNvGraphicFramePr>
@@ -336,63 +329,20 @@
                   <pic:spPr>
                     <a:xfrm>
                       <a:off x="0" y="0"/>
-                      <a:ext cx="5612130" cy="3484245"/>
-                    </a:xfrm>
-                    <a:prstGeom prst="rect">
-                      <a:avLst/>
-                    </a:prstGeom>
-                  </pic:spPr>
-                </pic:pic>
-              </a:graphicData>
-            </a:graphic>
-          </wp:inline>
-        </w:drawing>
-      </w:r>
-    </w:p>
-    <w:p>
-      <w:r>
-        <w:rPr>
-          <w:noProof/>
-          <w:lang w:eastAsia="es-CO"/>
-        </w:rPr>
-        <w:lastRenderedPageBreak/>
-        <w:drawing>
-          <wp:inline distT="0" distB="0" distL="0" distR="0" wp14:anchorId="1236068C" wp14:editId="7AECB534">
-            <wp:extent cx="5612130" cy="3509010"/>
-            <wp:effectExtent l="0" t="0" r="7620" b="0"/>
-            <wp:docPr id="9" name="Imagen 9"/>
-            <wp:cNvGraphicFramePr>
-              <a:graphicFrameLocks xmlns:a="http://schemas.openxmlformats.org/drawingml/2006/main" noChangeAspect="1"/>
-            </wp:cNvGraphicFramePr>
-            <a:graphic xmlns:a="http://schemas.openxmlformats.org/drawingml/2006/main">
-              <a:graphicData uri="http://schemas.openxmlformats.org/drawingml/2006/picture">
-                <pic:pic xmlns:pic="http://schemas.openxmlformats.org/drawingml/2006/picture">
-                  <pic:nvPicPr>
-                    <pic:cNvPr id="1" name=""/>
-                    <pic:cNvPicPr/>
-                  </pic:nvPicPr>
-                  <pic:blipFill>
-                    <a:blip r:embed="rId13"/>
-                    <a:stretch>
-                      <a:fillRect/>
-                    </a:stretch>
-                  </pic:blipFill>
-                  <pic:spPr>
-                    <a:xfrm>
-                      <a:off x="0" y="0"/>
-                      <a:ext cx="5612130" cy="3509010"/>
-                    </a:xfrm>
-                    <a:prstGeom prst="rect">
-                      <a:avLst/>
-                    </a:prstGeom>
-                  </pic:spPr>
-                </pic:pic>
-              </a:graphicData>
-            </a:graphic>
-          </wp:inline>
-        </w:drawing>
-      </w:r>
-    </w:p>
+                      <a:ext cx="5612130" cy="3646805"/>
+                    </a:xfrm>
+                    <a:prstGeom prst="rect">
+                      <a:avLst/>
+                    </a:prstGeom>
+                  </pic:spPr>
+                </pic:pic>
+              </a:graphicData>
+            </a:graphic>
+          </wp:inline>
+        </w:drawing>
+      </w:r>
+    </w:p>
+    <w:p/>
     <w:p>
       <w:r>
         <w:rPr>
@@ -415,6 +365,48 @@
                     <pic:cNvPicPr/>
                   </pic:nvPicPr>
                   <pic:blipFill>
+                    <a:blip r:embed="rId13"/>
+                    <a:stretch>
+                      <a:fillRect/>
+                    </a:stretch>
+                  </pic:blipFill>
+                  <pic:spPr>
+                    <a:xfrm>
+                      <a:off x="0" y="0"/>
+                      <a:ext cx="5612130" cy="3502025"/>
+                    </a:xfrm>
+                    <a:prstGeom prst="rect">
+                      <a:avLst/>
+                    </a:prstGeom>
+                  </pic:spPr>
+                </pic:pic>
+              </a:graphicData>
+            </a:graphic>
+          </wp:inline>
+        </w:drawing>
+      </w:r>
+    </w:p>
+    <w:p/>
+    <w:p/>
+    <w:p>
+      <w:r>
+        <w:lastRenderedPageBreak/>
+        <w:drawing>
+          <wp:inline distT="0" distB="0" distL="0" distR="0" wp14:anchorId="07D148C8" wp14:editId="02E1C7FF">
+            <wp:extent cx="5612130" cy="4609465"/>
+            <wp:effectExtent l="0" t="0" r="7620" b="635"/>
+            <wp:docPr id="7" name="Imagen 7"/>
+            <wp:cNvGraphicFramePr>
+              <a:graphicFrameLocks xmlns:a="http://schemas.openxmlformats.org/drawingml/2006/main" noChangeAspect="1"/>
+            </wp:cNvGraphicFramePr>
+            <a:graphic xmlns:a="http://schemas.openxmlformats.org/drawingml/2006/main">
+              <a:graphicData uri="http://schemas.openxmlformats.org/drawingml/2006/picture">
+                <pic:pic xmlns:pic="http://schemas.openxmlformats.org/drawingml/2006/picture">
+                  <pic:nvPicPr>
+                    <pic:cNvPr id="1" name=""/>
+                    <pic:cNvPicPr/>
+                  </pic:nvPicPr>
+                  <pic:blipFill>
                     <a:blip r:embed="rId14"/>
                     <a:stretch>
                       <a:fillRect/>
@@ -423,119 +415,110 @@
                   <pic:spPr>
                     <a:xfrm>
                       <a:off x="0" y="0"/>
-                      <a:ext cx="5612130" cy="3502025"/>
-                    </a:xfrm>
-                    <a:prstGeom prst="rect">
-                      <a:avLst/>
-                    </a:prstGeom>
-                  </pic:spPr>
-                </pic:pic>
-              </a:graphicData>
-            </a:graphic>
-          </wp:inline>
-        </w:drawing>
-      </w:r>
-    </w:p>
-    <w:p/>
-    <w:p>
-      <w:r>
-        <w:rPr>
-          <w:noProof/>
-          <w:lang w:eastAsia="es-CO"/>
-        </w:rPr>
-        <w:lastRenderedPageBreak/>
-        <w:drawing>
-          <wp:inline distT="0" distB="0" distL="0" distR="0" wp14:anchorId="6AED2B22" wp14:editId="55A96A6A">
-            <wp:extent cx="5612130" cy="3368040"/>
+                      <a:ext cx="5612130" cy="4609465"/>
+                    </a:xfrm>
+                    <a:prstGeom prst="rect">
+                      <a:avLst/>
+                    </a:prstGeom>
+                  </pic:spPr>
+                </pic:pic>
+              </a:graphicData>
+            </a:graphic>
+          </wp:inline>
+        </w:drawing>
+      </w:r>
+    </w:p>
+    <w:p>
+      <w:r>
+        <w:lastRenderedPageBreak/>
+        <w:drawing>
+          <wp:inline distT="0" distB="0" distL="0" distR="0" wp14:anchorId="2C0C466C" wp14:editId="6DF65B0C">
+            <wp:extent cx="5612130" cy="4592955"/>
+            <wp:effectExtent l="0" t="0" r="7620" b="0"/>
+            <wp:docPr id="8" name="Imagen 8"/>
+            <wp:cNvGraphicFramePr>
+              <a:graphicFrameLocks xmlns:a="http://schemas.openxmlformats.org/drawingml/2006/main" noChangeAspect="1"/>
+            </wp:cNvGraphicFramePr>
+            <a:graphic xmlns:a="http://schemas.openxmlformats.org/drawingml/2006/main">
+              <a:graphicData uri="http://schemas.openxmlformats.org/drawingml/2006/picture">
+                <pic:pic xmlns:pic="http://schemas.openxmlformats.org/drawingml/2006/picture">
+                  <pic:nvPicPr>
+                    <pic:cNvPr id="1" name=""/>
+                    <pic:cNvPicPr/>
+                  </pic:nvPicPr>
+                  <pic:blipFill>
+                    <a:blip r:embed="rId15"/>
+                    <a:stretch>
+                      <a:fillRect/>
+                    </a:stretch>
+                  </pic:blipFill>
+                  <pic:spPr>
+                    <a:xfrm>
+                      <a:off x="0" y="0"/>
+                      <a:ext cx="5612130" cy="4592955"/>
+                    </a:xfrm>
+                    <a:prstGeom prst="rect">
+                      <a:avLst/>
+                    </a:prstGeom>
+                  </pic:spPr>
+                </pic:pic>
+              </a:graphicData>
+            </a:graphic>
+          </wp:inline>
+        </w:drawing>
+      </w:r>
+    </w:p>
+    <w:p>
+      <w:r>
+        <w:drawing>
+          <wp:inline distT="0" distB="0" distL="0" distR="0" wp14:anchorId="15598635" wp14:editId="2566F6FD">
+            <wp:extent cx="5612130" cy="3463290"/>
             <wp:effectExtent l="0" t="0" r="7620" b="3810"/>
-            <wp:docPr id="11" name="Imagen 11"/>
-            <wp:cNvGraphicFramePr>
-              <a:graphicFrameLocks xmlns:a="http://schemas.openxmlformats.org/drawingml/2006/main" noChangeAspect="1"/>
-            </wp:cNvGraphicFramePr>
-            <a:graphic xmlns:a="http://schemas.openxmlformats.org/drawingml/2006/main">
-              <a:graphicData uri="http://schemas.openxmlformats.org/drawingml/2006/picture">
-                <pic:pic xmlns:pic="http://schemas.openxmlformats.org/drawingml/2006/picture">
-                  <pic:nvPicPr>
-                    <pic:cNvPr id="1" name=""/>
-                    <pic:cNvPicPr/>
-                  </pic:nvPicPr>
-                  <pic:blipFill>
-                    <a:blip r:embed="rId15"/>
-                    <a:stretch>
-                      <a:fillRect/>
-                    </a:stretch>
-                  </pic:blipFill>
-                  <pic:spPr>
-                    <a:xfrm>
-                      <a:off x="0" y="0"/>
-                      <a:ext cx="5612130" cy="3368040"/>
-                    </a:xfrm>
-                    <a:prstGeom prst="rect">
-                      <a:avLst/>
-                    </a:prstGeom>
-                  </pic:spPr>
-                </pic:pic>
-              </a:graphicData>
-            </a:graphic>
-          </wp:inline>
-        </w:drawing>
-      </w:r>
-    </w:p>
-    <w:p>
-      <w:r>
-        <w:rPr>
-          <w:noProof/>
-          <w:lang w:eastAsia="es-CO"/>
-        </w:rPr>
-        <w:drawing>
-          <wp:inline distT="0" distB="0" distL="0" distR="0" wp14:anchorId="769960AA" wp14:editId="03911C24">
-            <wp:extent cx="5612130" cy="3543935"/>
+            <wp:docPr id="31" name="Imagen 31"/>
+            <wp:cNvGraphicFramePr>
+              <a:graphicFrameLocks xmlns:a="http://schemas.openxmlformats.org/drawingml/2006/main" noChangeAspect="1"/>
+            </wp:cNvGraphicFramePr>
+            <a:graphic xmlns:a="http://schemas.openxmlformats.org/drawingml/2006/main">
+              <a:graphicData uri="http://schemas.openxmlformats.org/drawingml/2006/picture">
+                <pic:pic xmlns:pic="http://schemas.openxmlformats.org/drawingml/2006/picture">
+                  <pic:nvPicPr>
+                    <pic:cNvPr id="1" name=""/>
+                    <pic:cNvPicPr/>
+                  </pic:nvPicPr>
+                  <pic:blipFill>
+                    <a:blip r:embed="rId16"/>
+                    <a:stretch>
+                      <a:fillRect/>
+                    </a:stretch>
+                  </pic:blipFill>
+                  <pic:spPr>
+                    <a:xfrm>
+                      <a:off x="0" y="0"/>
+                      <a:ext cx="5612130" cy="3463290"/>
+                    </a:xfrm>
+                    <a:prstGeom prst="rect">
+                      <a:avLst/>
+                    </a:prstGeom>
+                  </pic:spPr>
+                </pic:pic>
+              </a:graphicData>
+            </a:graphic>
+          </wp:inline>
+        </w:drawing>
+      </w:r>
+    </w:p>
+    <w:p>
+      <w:r>
+        <w:rPr>
+          <w:noProof/>
+          <w:lang w:eastAsia="es-CO"/>
+        </w:rPr>
+        <w:lastRenderedPageBreak/>
+        <w:drawing>
+          <wp:inline distT="0" distB="0" distL="0" distR="0" wp14:anchorId="01918C51" wp14:editId="08219D26">
+            <wp:extent cx="5612130" cy="4172585"/>
             <wp:effectExtent l="0" t="0" r="7620" b="0"/>
-            <wp:docPr id="12" name="Imagen 12"/>
-            <wp:cNvGraphicFramePr>
-              <a:graphicFrameLocks xmlns:a="http://schemas.openxmlformats.org/drawingml/2006/main" noChangeAspect="1"/>
-            </wp:cNvGraphicFramePr>
-            <a:graphic xmlns:a="http://schemas.openxmlformats.org/drawingml/2006/main">
-              <a:graphicData uri="http://schemas.openxmlformats.org/drawingml/2006/picture">
-                <pic:pic xmlns:pic="http://schemas.openxmlformats.org/drawingml/2006/picture">
-                  <pic:nvPicPr>
-                    <pic:cNvPr id="1" name=""/>
-                    <pic:cNvPicPr/>
-                  </pic:nvPicPr>
-                  <pic:blipFill>
-                    <a:blip r:embed="rId16"/>
-                    <a:stretch>
-                      <a:fillRect/>
-                    </a:stretch>
-                  </pic:blipFill>
-                  <pic:spPr>
-                    <a:xfrm>
-                      <a:off x="0" y="0"/>
-                      <a:ext cx="5612130" cy="3543935"/>
-                    </a:xfrm>
-                    <a:prstGeom prst="rect">
-                      <a:avLst/>
-                    </a:prstGeom>
-                  </pic:spPr>
-                </pic:pic>
-              </a:graphicData>
-            </a:graphic>
-          </wp:inline>
-        </w:drawing>
-      </w:r>
-    </w:p>
-    <w:p>
-      <w:r>
-        <w:rPr>
-          <w:noProof/>
-          <w:lang w:eastAsia="es-CO"/>
-        </w:rPr>
-        <w:lastRenderedPageBreak/>
-        <w:drawing>
-          <wp:inline distT="0" distB="0" distL="0" distR="0" wp14:anchorId="6BC4EEF2" wp14:editId="0085979C">
-            <wp:extent cx="5612130" cy="3587115"/>
-            <wp:effectExtent l="0" t="0" r="7620" b="0"/>
-            <wp:docPr id="13" name="Imagen 13"/>
+            <wp:docPr id="47" name="Imagen 47"/>
             <wp:cNvGraphicFramePr>
               <a:graphicFrameLocks xmlns:a="http://schemas.openxmlformats.org/drawingml/2006/main" noChangeAspect="1"/>
             </wp:cNvGraphicFramePr>
@@ -555,104 +538,27 @@
                   <pic:spPr>
                     <a:xfrm>
                       <a:off x="0" y="0"/>
-                      <a:ext cx="5612130" cy="3587115"/>
-                    </a:xfrm>
-                    <a:prstGeom prst="rect">
-                      <a:avLst/>
-                    </a:prstGeom>
-                  </pic:spPr>
-                </pic:pic>
-              </a:graphicData>
-            </a:graphic>
-          </wp:inline>
-        </w:drawing>
-      </w:r>
-    </w:p>
-    <w:p>
-      <w:r>
-        <w:rPr>
-          <w:noProof/>
-          <w:lang w:eastAsia="es-CO"/>
-        </w:rPr>
-        <w:drawing>
-          <wp:inline distT="0" distB="0" distL="0" distR="0" wp14:anchorId="19B31C74" wp14:editId="4B92EE07">
-            <wp:extent cx="5612130" cy="4176395"/>
-            <wp:effectExtent l="0" t="0" r="7620" b="0"/>
-            <wp:docPr id="14" name="Imagen 14"/>
-            <wp:cNvGraphicFramePr>
-              <a:graphicFrameLocks xmlns:a="http://schemas.openxmlformats.org/drawingml/2006/main" noChangeAspect="1"/>
-            </wp:cNvGraphicFramePr>
-            <a:graphic xmlns:a="http://schemas.openxmlformats.org/drawingml/2006/main">
-              <a:graphicData uri="http://schemas.openxmlformats.org/drawingml/2006/picture">
-                <pic:pic xmlns:pic="http://schemas.openxmlformats.org/drawingml/2006/picture">
-                  <pic:nvPicPr>
-                    <pic:cNvPr id="1" name=""/>
-                    <pic:cNvPicPr/>
-                  </pic:nvPicPr>
-                  <pic:blipFill>
-                    <a:blip r:embed="rId18"/>
-                    <a:stretch>
-                      <a:fillRect/>
-                    </a:stretch>
-                  </pic:blipFill>
-                  <pic:spPr>
-                    <a:xfrm>
-                      <a:off x="0" y="0"/>
-                      <a:ext cx="5612130" cy="4176395"/>
-                    </a:xfrm>
-                    <a:prstGeom prst="rect">
-                      <a:avLst/>
-                    </a:prstGeom>
-                  </pic:spPr>
-                </pic:pic>
-              </a:graphicData>
-            </a:graphic>
-          </wp:inline>
-        </w:drawing>
-      </w:r>
-    </w:p>
-    <w:p>
-      <w:r>
-        <w:lastRenderedPageBreak/>
-        <w:drawing>
-          <wp:inline distT="0" distB="0" distL="0" distR="0" wp14:anchorId="05A332EB" wp14:editId="72C8724E">
-            <wp:extent cx="5612130" cy="4262755"/>
-            <wp:effectExtent l="0" t="0" r="7620" b="4445"/>
-            <wp:docPr id="15" name="Imagen 15"/>
-            <wp:cNvGraphicFramePr>
-              <a:graphicFrameLocks xmlns:a="http://schemas.openxmlformats.org/drawingml/2006/main" noChangeAspect="1"/>
-            </wp:cNvGraphicFramePr>
-            <a:graphic xmlns:a="http://schemas.openxmlformats.org/drawingml/2006/main">
-              <a:graphicData uri="http://schemas.openxmlformats.org/drawingml/2006/picture">
-                <pic:pic xmlns:pic="http://schemas.openxmlformats.org/drawingml/2006/picture">
-                  <pic:nvPicPr>
-                    <pic:cNvPr id="1" name=""/>
-                    <pic:cNvPicPr/>
-                  </pic:nvPicPr>
-                  <pic:blipFill>
-                    <a:blip r:embed="rId19"/>
-                    <a:stretch>
-                      <a:fillRect/>
-                    </a:stretch>
-                  </pic:blipFill>
-                  <pic:spPr>
-                    <a:xfrm>
-                      <a:off x="0" y="0"/>
-                      <a:ext cx="5612130" cy="4262755"/>
-                    </a:xfrm>
-                    <a:prstGeom prst="rect">
-                      <a:avLst/>
-                    </a:prstGeom>
-                  </pic:spPr>
-                </pic:pic>
-              </a:graphicData>
-            </a:graphic>
-          </wp:inline>
-        </w:drawing>
-      </w:r>
-    </w:p>
-    <w:p>
-      <w:r>
+                      <a:ext cx="5612130" cy="4172585"/>
+                    </a:xfrm>
+                    <a:prstGeom prst="rect">
+                      <a:avLst/>
+                    </a:prstGeom>
+                  </pic:spPr>
+                </pic:pic>
+              </a:graphicData>
+            </a:graphic>
+          </wp:inline>
+        </w:drawing>
+      </w:r>
+      <w:bookmarkStart w:id="0" w:name="_GoBack"/>
+      <w:bookmarkEnd w:id="0"/>
+    </w:p>
+    <w:p>
+      <w:r>
+        <w:rPr>
+          <w:noProof/>
+          <w:lang w:eastAsia="es-CO"/>
+        </w:rPr>
         <w:lastRenderedPageBreak/>
         <w:drawing>
           <wp:inline distT="0" distB="0" distL="0" distR="0" wp14:anchorId="63C91AD2" wp14:editId="1B560402">
@@ -670,7 +576,7 @@
                     <pic:cNvPicPr/>
                   </pic:nvPicPr>
                   <pic:blipFill>
-                    <a:blip r:embed="rId20"/>
+                    <a:blip r:embed="rId18"/>
                     <a:stretch>
                       <a:fillRect/>
                     </a:stretch>
@@ -693,6 +599,10 @@
     </w:p>
     <w:p>
       <w:r>
+        <w:rPr>
+          <w:noProof/>
+          <w:lang w:eastAsia="es-CO"/>
+        </w:rPr>
         <w:lastRenderedPageBreak/>
         <w:drawing>
           <wp:inline distT="0" distB="0" distL="0" distR="0" wp14:anchorId="35FDB64D" wp14:editId="7B490E69">
@@ -710,7 +620,7 @@
                     <pic:cNvPicPr/>
                   </pic:nvPicPr>
                   <pic:blipFill>
-                    <a:blip r:embed="rId21"/>
+                    <a:blip r:embed="rId19"/>
                     <a:stretch>
                       <a:fillRect/>
                     </a:stretch>
@@ -734,6 +644,10 @@
     <w:p/>
     <w:p>
       <w:r>
+        <w:rPr>
+          <w:noProof/>
+          <w:lang w:eastAsia="es-CO"/>
+        </w:rPr>
         <w:lastRenderedPageBreak/>
         <w:drawing>
           <wp:inline distT="0" distB="0" distL="0" distR="0" wp14:anchorId="1661A0A8" wp14:editId="05CF1BEE">
@@ -751,7 +665,7 @@
                     <pic:cNvPicPr/>
                   </pic:nvPicPr>
                   <pic:blipFill>
-                    <a:blip r:embed="rId22"/>
+                    <a:blip r:embed="rId20"/>
                     <a:stretch>
                       <a:fillRect/>
                     </a:stretch>
@@ -774,6 +688,10 @@
     </w:p>
     <w:p>
       <w:r>
+        <w:rPr>
+          <w:noProof/>
+          <w:lang w:eastAsia="es-CO"/>
+        </w:rPr>
         <w:lastRenderedPageBreak/>
         <w:drawing>
           <wp:inline distT="0" distB="0" distL="0" distR="0" wp14:anchorId="59E90495" wp14:editId="6E912BEE">
@@ -791,7 +709,7 @@
                     <pic:cNvPicPr/>
                   </pic:nvPicPr>
                   <pic:blipFill>
-                    <a:blip r:embed="rId23"/>
+                    <a:blip r:embed="rId21"/>
                     <a:stretch>
                       <a:fillRect/>
                     </a:stretch>
@@ -814,6 +732,10 @@
     </w:p>
     <w:p>
       <w:r>
+        <w:rPr>
+          <w:noProof/>
+          <w:lang w:eastAsia="es-CO"/>
+        </w:rPr>
         <w:lastRenderedPageBreak/>
         <w:drawing>
           <wp:inline distT="0" distB="0" distL="0" distR="0" wp14:anchorId="7E2A062D" wp14:editId="5EB40EA6">
@@ -831,7 +753,7 @@
                     <pic:cNvPicPr/>
                   </pic:nvPicPr>
                   <pic:blipFill>
-                    <a:blip r:embed="rId24"/>
+                    <a:blip r:embed="rId22"/>
                     <a:stretch>
                       <a:fillRect/>
                     </a:stretch>
@@ -854,6 +776,10 @@
     </w:p>
     <w:p>
       <w:r>
+        <w:rPr>
+          <w:noProof/>
+          <w:lang w:eastAsia="es-CO"/>
+        </w:rPr>
         <w:lastRenderedPageBreak/>
         <w:drawing>
           <wp:inline distT="0" distB="0" distL="0" distR="0" wp14:anchorId="5D256E25" wp14:editId="7F502B44">
@@ -871,7 +797,7 @@
                     <pic:cNvPicPr/>
                   </pic:nvPicPr>
                   <pic:blipFill>
-                    <a:blip r:embed="rId25"/>
+                    <a:blip r:embed="rId23"/>
                     <a:stretch>
                       <a:fillRect/>
                     </a:stretch>
@@ -894,6 +820,10 @@
     </w:p>
     <w:p>
       <w:r>
+        <w:rPr>
+          <w:noProof/>
+          <w:lang w:eastAsia="es-CO"/>
+        </w:rPr>
         <w:lastRenderedPageBreak/>
         <w:drawing>
           <wp:inline distT="0" distB="0" distL="0" distR="0" wp14:anchorId="2A34968B" wp14:editId="50C4522F">
@@ -911,7 +841,7 @@
                     <pic:cNvPicPr/>
                   </pic:nvPicPr>
                   <pic:blipFill>
-                    <a:blip r:embed="rId26"/>
+                    <a:blip r:embed="rId24"/>
                     <a:stretch>
                       <a:fillRect/>
                     </a:stretch>
@@ -934,6 +864,10 @@
     </w:p>
     <w:p>
       <w:r>
+        <w:rPr>
+          <w:noProof/>
+          <w:lang w:eastAsia="es-CO"/>
+        </w:rPr>
         <w:lastRenderedPageBreak/>
         <w:drawing>
           <wp:inline distT="0" distB="0" distL="0" distR="0" wp14:anchorId="3CCFB774" wp14:editId="1712FACD">
@@ -951,7 +885,7 @@
                     <pic:cNvPicPr/>
                   </pic:nvPicPr>
                   <pic:blipFill>
-                    <a:blip r:embed="rId27"/>
+                    <a:blip r:embed="rId25"/>
                     <a:stretch>
                       <a:fillRect/>
                     </a:stretch>
@@ -974,6 +908,10 @@
     </w:p>
     <w:p>
       <w:r>
+        <w:rPr>
+          <w:noProof/>
+          <w:lang w:eastAsia="es-CO"/>
+        </w:rPr>
         <w:lastRenderedPageBreak/>
         <w:drawing>
           <wp:inline distT="0" distB="0" distL="0" distR="0" wp14:anchorId="53A77C62" wp14:editId="73A22B94">
@@ -991,7 +929,7 @@
                     <pic:cNvPicPr/>
                   </pic:nvPicPr>
                   <pic:blipFill>
-                    <a:blip r:embed="rId28"/>
+                    <a:blip r:embed="rId26"/>
                     <a:stretch>
                       <a:fillRect/>
                     </a:stretch>
@@ -1014,6 +952,10 @@
     </w:p>
     <w:p>
       <w:r>
+        <w:rPr>
+          <w:noProof/>
+          <w:lang w:eastAsia="es-CO"/>
+        </w:rPr>
         <w:lastRenderedPageBreak/>
         <w:drawing>
           <wp:inline distT="0" distB="0" distL="0" distR="0" wp14:anchorId="4279B09D" wp14:editId="09065330">
@@ -1031,7 +973,7 @@
                     <pic:cNvPicPr/>
                   </pic:nvPicPr>
                   <pic:blipFill>
-                    <a:blip r:embed="rId29"/>
+                    <a:blip r:embed="rId27"/>
                     <a:stretch>
                       <a:fillRect/>
                     </a:stretch>
@@ -1054,6 +996,10 @@
     </w:p>
     <w:p>
       <w:r>
+        <w:rPr>
+          <w:noProof/>
+          <w:lang w:eastAsia="es-CO"/>
+        </w:rPr>
         <w:lastRenderedPageBreak/>
         <w:drawing>
           <wp:inline distT="0" distB="0" distL="0" distR="0" wp14:anchorId="2CBFA51B" wp14:editId="40EEE285">
@@ -1071,7 +1017,7 @@
                     <pic:cNvPicPr/>
                   </pic:nvPicPr>
                   <pic:blipFill>
-                    <a:blip r:embed="rId30"/>
+                    <a:blip r:embed="rId28"/>
                     <a:stretch>
                       <a:fillRect/>
                     </a:stretch>
@@ -1094,6 +1040,10 @@
     </w:p>
     <w:p>
       <w:r>
+        <w:rPr>
+          <w:noProof/>
+          <w:lang w:eastAsia="es-CO"/>
+        </w:rPr>
         <w:lastRenderedPageBreak/>
         <w:drawing>
           <wp:inline distT="0" distB="0" distL="0" distR="0" wp14:anchorId="1CA6ECDF" wp14:editId="0646B03B">
@@ -1111,7 +1061,7 @@
                     <pic:cNvPicPr/>
                   </pic:nvPicPr>
                   <pic:blipFill>
-                    <a:blip r:embed="rId31"/>
+                    <a:blip r:embed="rId29"/>
                     <a:stretch>
                       <a:fillRect/>
                     </a:stretch>
@@ -1135,6 +1085,10 @@
     <w:p/>
     <w:p>
       <w:r>
+        <w:rPr>
+          <w:noProof/>
+          <w:lang w:eastAsia="es-CO"/>
+        </w:rPr>
         <w:lastRenderedPageBreak/>
         <w:drawing>
           <wp:inline distT="0" distB="0" distL="0" distR="0" wp14:anchorId="420E7227" wp14:editId="7FDD52CE">
@@ -1152,7 +1106,7 @@
                     <pic:cNvPicPr/>
                   </pic:nvPicPr>
                   <pic:blipFill>
-                    <a:blip r:embed="rId32"/>
+                    <a:blip r:embed="rId30"/>
                     <a:stretch>
                       <a:fillRect/>
                     </a:stretch>
@@ -1175,6 +1129,10 @@
     </w:p>
     <w:p>
       <w:r>
+        <w:rPr>
+          <w:noProof/>
+          <w:lang w:eastAsia="es-CO"/>
+        </w:rPr>
         <w:lastRenderedPageBreak/>
         <w:drawing>
           <wp:inline distT="0" distB="0" distL="0" distR="0" wp14:anchorId="1683B879" wp14:editId="51F8FCD5">
@@ -1192,7 +1150,7 @@
                     <pic:cNvPicPr/>
                   </pic:nvPicPr>
                   <pic:blipFill>
-                    <a:blip r:embed="rId33"/>
+                    <a:blip r:embed="rId31"/>
                     <a:stretch>
                       <a:fillRect/>
                     </a:stretch>
@@ -1215,6 +1173,10 @@
     </w:p>
     <w:p>
       <w:r>
+        <w:rPr>
+          <w:noProof/>
+          <w:lang w:eastAsia="es-CO"/>
+        </w:rPr>
         <w:lastRenderedPageBreak/>
         <w:drawing>
           <wp:inline distT="0" distB="0" distL="0" distR="0" wp14:anchorId="7BEB8F47" wp14:editId="395634A1">
@@ -1232,7 +1194,7 @@
                     <pic:cNvPicPr/>
                   </pic:nvPicPr>
                   <pic:blipFill>
-                    <a:blip r:embed="rId34"/>
+                    <a:blip r:embed="rId32"/>
                     <a:stretch>
                       <a:fillRect/>
                     </a:stretch>
@@ -1255,6 +1217,10 @@
     </w:p>
     <w:p>
       <w:r>
+        <w:rPr>
+          <w:noProof/>
+          <w:lang w:eastAsia="es-CO"/>
+        </w:rPr>
         <w:lastRenderedPageBreak/>
         <w:drawing>
           <wp:inline distT="0" distB="0" distL="0" distR="0" wp14:anchorId="5EB8C102" wp14:editId="43EF3858">
@@ -1272,7 +1238,7 @@
                     <pic:cNvPicPr/>
                   </pic:nvPicPr>
                   <pic:blipFill>
-                    <a:blip r:embed="rId35"/>
+                    <a:blip r:embed="rId33"/>
                     <a:stretch>
                       <a:fillRect/>
                     </a:stretch>
@@ -1295,6 +1261,10 @@
     </w:p>
     <w:p>
       <w:r>
+        <w:rPr>
+          <w:noProof/>
+          <w:lang w:eastAsia="es-CO"/>
+        </w:rPr>
         <w:lastRenderedPageBreak/>
         <w:drawing>
           <wp:inline distT="0" distB="0" distL="0" distR="0" wp14:anchorId="72A95FEC" wp14:editId="263A06E6">
@@ -1312,7 +1282,7 @@
                     <pic:cNvPicPr/>
                   </pic:nvPicPr>
                   <pic:blipFill>
-                    <a:blip r:embed="rId36"/>
+                    <a:blip r:embed="rId34"/>
                     <a:stretch>
                       <a:fillRect/>
                     </a:stretch>
@@ -1335,6 +1305,10 @@
     </w:p>
     <w:p>
       <w:r>
+        <w:rPr>
+          <w:noProof/>
+          <w:lang w:eastAsia="es-CO"/>
+        </w:rPr>
         <w:lastRenderedPageBreak/>
         <w:drawing>
           <wp:inline distT="0" distB="0" distL="0" distR="0" wp14:anchorId="6BFEE8A0" wp14:editId="528073EF">
@@ -1352,7 +1326,7 @@
                     <pic:cNvPicPr/>
                   </pic:nvPicPr>
                   <pic:blipFill>
-                    <a:blip r:embed="rId37"/>
+                    <a:blip r:embed="rId35"/>
                     <a:stretch>
                       <a:fillRect/>
                     </a:stretch>
@@ -1375,6 +1349,10 @@
     </w:p>
     <w:p>
       <w:r>
+        <w:rPr>
+          <w:noProof/>
+          <w:lang w:eastAsia="es-CO"/>
+        </w:rPr>
         <w:lastRenderedPageBreak/>
         <w:drawing>
           <wp:inline distT="0" distB="0" distL="0" distR="0" wp14:anchorId="048C0587" wp14:editId="195C5104">
@@ -1392,7 +1370,7 @@
                     <pic:cNvPicPr/>
                   </pic:nvPicPr>
                   <pic:blipFill>
-                    <a:blip r:embed="rId38"/>
+                    <a:blip r:embed="rId36"/>
                     <a:stretch>
                       <a:fillRect/>
                     </a:stretch>
@@ -1415,6 +1393,10 @@
     </w:p>
     <w:p>
       <w:r>
+        <w:rPr>
+          <w:noProof/>
+          <w:lang w:eastAsia="es-CO"/>
+        </w:rPr>
         <w:lastRenderedPageBreak/>
         <w:drawing>
           <wp:inline distT="0" distB="0" distL="0" distR="0" wp14:anchorId="68CC9E64" wp14:editId="3D9E2EB1">
@@ -1432,7 +1414,7 @@
                     <pic:cNvPicPr/>
                   </pic:nvPicPr>
                   <pic:blipFill>
-                    <a:blip r:embed="rId39"/>
+                    <a:blip r:embed="rId37"/>
                     <a:stretch>
                       <a:fillRect/>
                     </a:stretch>
@@ -1455,6 +1437,10 @@
     </w:p>
     <w:p>
       <w:r>
+        <w:rPr>
+          <w:noProof/>
+          <w:lang w:eastAsia="es-CO"/>
+        </w:rPr>
         <w:lastRenderedPageBreak/>
         <w:drawing>
           <wp:inline distT="0" distB="0" distL="0" distR="0" wp14:anchorId="229EA133" wp14:editId="2A528DE0">
@@ -1472,7 +1458,7 @@
                     <pic:cNvPicPr/>
                   </pic:nvPicPr>
                   <pic:blipFill>
-                    <a:blip r:embed="rId40"/>
+                    <a:blip r:embed="rId38"/>
                     <a:stretch>
                       <a:fillRect/>
                     </a:stretch>
@@ -1495,6 +1481,10 @@
     </w:p>
     <w:p>
       <w:r>
+        <w:rPr>
+          <w:noProof/>
+          <w:lang w:eastAsia="es-CO"/>
+        </w:rPr>
         <w:lastRenderedPageBreak/>
         <w:drawing>
           <wp:inline distT="0" distB="0" distL="0" distR="0" wp14:anchorId="2FE9BCE1" wp14:editId="663635C8">
@@ -1512,7 +1502,7 @@
                     <pic:cNvPicPr/>
                   </pic:nvPicPr>
                   <pic:blipFill>
-                    <a:blip r:embed="rId41"/>
+                    <a:blip r:embed="rId39"/>
                     <a:stretch>
                       <a:fillRect/>
                     </a:stretch>
@@ -1693,16 +1683,7 @@
           <w:szCs w:val="24"/>
           <w:lang w:val="es-ES_tradnl"/>
         </w:rPr>
-        <w:t>11 + 16 + 1</w:t>
-      </w:r>
-      <w:r>
-        <w:rPr>
-          <w:rFonts w:ascii="Arial" w:eastAsiaTheme="minorEastAsia" w:hAnsi="Arial" w:cs="Arial"/>
-          <w:sz w:val="24"/>
-          <w:szCs w:val="24"/>
-          <w:lang w:val="es-ES_tradnl"/>
-        </w:rPr>
-        <w:t xml:space="preserve"> = 28</w:t>
+        <w:t>11 + 16 + 1 = 28</w:t>
       </w:r>
     </w:p>
     <w:p>
@@ -1747,9 +1728,10 @@
       <w:r>
         <w:rPr>
           <w:rFonts w:ascii="Arial" w:eastAsiaTheme="minorEastAsia" w:hAnsi="Arial" w:cs="Arial"/>
-          <w:sz w:val="24"/>
-          <w:szCs w:val="24"/>
-          <w:lang w:val="es-ES_tradnl"/>
+          <w:noProof/>
+          <w:sz w:val="24"/>
+          <w:szCs w:val="24"/>
+          <w:lang w:eastAsia="es-CO"/>
         </w:rPr>
         <w:lastRenderedPageBreak/>
         <w:drawing>
@@ -1768,7 +1750,7 @@
                     <pic:cNvPicPr/>
                   </pic:nvPicPr>
                   <pic:blipFill>
-                    <a:blip r:embed="rId42"/>
+                    <a:blip r:embed="rId40"/>
                     <a:stretch>
                       <a:fillRect/>
                     </a:stretch>
@@ -1801,9 +1783,10 @@
       <w:r>
         <w:rPr>
           <w:rFonts w:ascii="Arial" w:eastAsiaTheme="minorEastAsia" w:hAnsi="Arial" w:cs="Arial"/>
-          <w:sz w:val="24"/>
-          <w:szCs w:val="24"/>
-          <w:lang w:val="es-ES_tradnl"/>
+          <w:noProof/>
+          <w:sz w:val="24"/>
+          <w:szCs w:val="24"/>
+          <w:lang w:eastAsia="es-CO"/>
         </w:rPr>
         <w:lastRenderedPageBreak/>
         <w:drawing>
@@ -1822,7 +1805,7 @@
                     <pic:cNvPicPr/>
                   </pic:nvPicPr>
                   <pic:blipFill>
-                    <a:blip r:embed="rId43"/>
+                    <a:blip r:embed="rId41"/>
                     <a:stretch>
                       <a:fillRect/>
                     </a:stretch>
@@ -1855,9 +1838,10 @@
       <w:r>
         <w:rPr>
           <w:rFonts w:ascii="Arial" w:eastAsiaTheme="minorEastAsia" w:hAnsi="Arial" w:cs="Arial"/>
-          <w:sz w:val="24"/>
-          <w:szCs w:val="24"/>
-          <w:lang w:val="es-ES_tradnl"/>
+          <w:noProof/>
+          <w:sz w:val="24"/>
+          <w:szCs w:val="24"/>
+          <w:lang w:eastAsia="es-CO"/>
         </w:rPr>
         <w:drawing>
           <wp:inline distT="0" distB="0" distL="0" distR="0" wp14:anchorId="4347ECE7" wp14:editId="74C7643B">
@@ -1875,7 +1859,7 @@
                     <pic:cNvPicPr/>
                   </pic:nvPicPr>
                   <pic:blipFill>
-                    <a:blip r:embed="rId44"/>
+                    <a:blip r:embed="rId42"/>
                     <a:stretch>
                       <a:fillRect/>
                     </a:stretch>
@@ -1908,9 +1892,10 @@
       <w:r>
         <w:rPr>
           <w:rFonts w:ascii="Arial" w:eastAsiaTheme="minorEastAsia" w:hAnsi="Arial" w:cs="Arial"/>
-          <w:sz w:val="24"/>
-          <w:szCs w:val="24"/>
-          <w:lang w:val="es-ES_tradnl"/>
+          <w:noProof/>
+          <w:sz w:val="24"/>
+          <w:szCs w:val="24"/>
+          <w:lang w:eastAsia="es-CO"/>
         </w:rPr>
         <w:lastRenderedPageBreak/>
         <w:drawing>
@@ -1929,7 +1914,7 @@
                     <pic:cNvPicPr/>
                   </pic:nvPicPr>
                   <pic:blipFill>
-                    <a:blip r:embed="rId45"/>
+                    <a:blip r:embed="rId43"/>
                     <a:stretch>
                       <a:fillRect/>
                     </a:stretch>
@@ -1962,9 +1947,10 @@
       <w:r>
         <w:rPr>
           <w:rFonts w:ascii="Arial" w:eastAsiaTheme="minorEastAsia" w:hAnsi="Arial" w:cs="Arial"/>
-          <w:sz w:val="24"/>
-          <w:szCs w:val="24"/>
-          <w:lang w:val="es-ES_tradnl"/>
+          <w:noProof/>
+          <w:sz w:val="24"/>
+          <w:szCs w:val="24"/>
+          <w:lang w:eastAsia="es-CO"/>
         </w:rPr>
         <w:lastRenderedPageBreak/>
         <w:drawing>
@@ -1983,7 +1969,7 @@
                     <pic:cNvPicPr/>
                   </pic:nvPicPr>
                   <pic:blipFill>
-                    <a:blip r:embed="rId46"/>
+                    <a:blip r:embed="rId44"/>
                     <a:stretch>
                       <a:fillRect/>
                     </a:stretch>
@@ -2003,8 +1989,6 @@
           </wp:inline>
         </w:drawing>
       </w:r>
-      <w:bookmarkStart w:id="0" w:name="_GoBack"/>
-      <w:bookmarkEnd w:id="0"/>
     </w:p>
     <w:p>
       <w:pPr>

</xml_diff>

<commit_message>
Ajuste del archivo de revisión de publicación 1
</commit_message>
<xml_diff>
--- a/fuentes/contenidos/grado07/guion03/CUADERNO MA-07-03.docx
+++ b/fuentes/contenidos/grado07/guion03/CUADERNO MA-07-03.docx
@@ -10,8 +10,8 @@
         </w:rPr>
         <w:drawing>
           <wp:inline distT="0" distB="0" distL="0" distR="0" wp14:anchorId="2BFDBEF1" wp14:editId="2D3351CD">
-            <wp:extent cx="5612130" cy="3343910"/>
-            <wp:effectExtent l="0" t="0" r="7620" b="8890"/>
+            <wp:extent cx="5254388" cy="3130754"/>
+            <wp:effectExtent l="0" t="0" r="3810" b="0"/>
             <wp:docPr id="1" name="Imagen 1"/>
             <wp:cNvGraphicFramePr>
               <a:graphicFrameLocks xmlns:a="http://schemas.openxmlformats.org/drawingml/2006/main" noChangeAspect="1"/>
@@ -32,19 +32,20 @@
                   <pic:spPr>
                     <a:xfrm>
                       <a:off x="0" y="0"/>
-                      <a:ext cx="5612130" cy="3343910"/>
-                    </a:xfrm>
-                    <a:prstGeom prst="rect">
-                      <a:avLst/>
-                    </a:prstGeom>
-                  </pic:spPr>
-                </pic:pic>
-              </a:graphicData>
-            </a:graphic>
-          </wp:inline>
-        </w:drawing>
-      </w:r>
-    </w:p>
+                      <a:ext cx="5255812" cy="3131603"/>
+                    </a:xfrm>
+                    <a:prstGeom prst="rect">
+                      <a:avLst/>
+                    </a:prstGeom>
+                  </pic:spPr>
+                </pic:pic>
+              </a:graphicData>
+            </a:graphic>
+          </wp:inline>
+        </w:drawing>
+      </w:r>
+    </w:p>
+    <w:p/>
     <w:p>
       <w:r>
         <w:rPr>
@@ -53,8 +54,8 @@
         </w:rPr>
         <w:drawing>
           <wp:inline distT="0" distB="0" distL="0" distR="0" wp14:anchorId="692BA160" wp14:editId="6312B3F4">
-            <wp:extent cx="5612130" cy="3437890"/>
-            <wp:effectExtent l="0" t="0" r="7620" b="0"/>
+            <wp:extent cx="5133131" cy="3144464"/>
+            <wp:effectExtent l="0" t="0" r="0" b="0"/>
             <wp:docPr id="2" name="Imagen 2"/>
             <wp:cNvGraphicFramePr>
               <a:graphicFrameLocks xmlns:a="http://schemas.openxmlformats.org/drawingml/2006/main" noChangeAspect="1"/>
@@ -75,31 +76,27 @@
                   <pic:spPr>
                     <a:xfrm>
                       <a:off x="0" y="0"/>
-                      <a:ext cx="5612130" cy="3437890"/>
-                    </a:xfrm>
-                    <a:prstGeom prst="rect">
-                      <a:avLst/>
-                    </a:prstGeom>
-                  </pic:spPr>
-                </pic:pic>
-              </a:graphicData>
-            </a:graphic>
-          </wp:inline>
-        </w:drawing>
-      </w:r>
-    </w:p>
-    <w:p>
-      <w:r>
-        <w:rPr>
-          <w:noProof/>
-          <w:lang w:eastAsia="es-CO"/>
-        </w:rPr>
-        <w:lastRenderedPageBreak/>
-        <w:drawing>
-          <wp:inline distT="0" distB="0" distL="0" distR="0" wp14:anchorId="7E388DA3" wp14:editId="023225DF">
-            <wp:extent cx="5612130" cy="3448685"/>
-            <wp:effectExtent l="0" t="0" r="7620" b="0"/>
-            <wp:docPr id="3" name="Imagen 3"/>
+                      <a:ext cx="5139004" cy="3148062"/>
+                    </a:xfrm>
+                    <a:prstGeom prst="rect">
+                      <a:avLst/>
+                    </a:prstGeom>
+                  </pic:spPr>
+                </pic:pic>
+              </a:graphicData>
+            </a:graphic>
+          </wp:inline>
+        </w:drawing>
+      </w:r>
+    </w:p>
+    <w:p>
+      <w:r>
+        <w:lastRenderedPageBreak/>
+        <w:drawing>
+          <wp:inline distT="0" distB="0" distL="0" distR="0" wp14:anchorId="3E6C62E0" wp14:editId="167AC991">
+            <wp:extent cx="4892723" cy="3425128"/>
+            <wp:effectExtent l="0" t="0" r="3175" b="4445"/>
+            <wp:docPr id="9" name="Imagen 9"/>
             <wp:cNvGraphicFramePr>
               <a:graphicFrameLocks xmlns:a="http://schemas.openxmlformats.org/drawingml/2006/main" noChangeAspect="1"/>
             </wp:cNvGraphicFramePr>
@@ -119,19 +116,20 @@
                   <pic:spPr>
                     <a:xfrm>
                       <a:off x="0" y="0"/>
-                      <a:ext cx="5612130" cy="3448685"/>
-                    </a:xfrm>
-                    <a:prstGeom prst="rect">
-                      <a:avLst/>
-                    </a:prstGeom>
-                  </pic:spPr>
-                </pic:pic>
-              </a:graphicData>
-            </a:graphic>
-          </wp:inline>
-        </w:drawing>
-      </w:r>
-    </w:p>
+                      <a:ext cx="4895405" cy="3427005"/>
+                    </a:xfrm>
+                    <a:prstGeom prst="rect">
+                      <a:avLst/>
+                    </a:prstGeom>
+                  </pic:spPr>
+                </pic:pic>
+              </a:graphicData>
+            </a:graphic>
+          </wp:inline>
+        </w:drawing>
+      </w:r>
+    </w:p>
+    <w:p/>
     <w:p>
       <w:r>
         <w:rPr>
@@ -177,6 +175,10 @@
     </w:p>
     <w:p>
       <w:r>
+        <w:rPr>
+          <w:noProof/>
+          <w:lang w:eastAsia="es-CO"/>
+        </w:rPr>
         <w:lastRenderedPageBreak/>
         <w:drawing>
           <wp:inline distT="0" distB="0" distL="0" distR="0" wp14:anchorId="180B6C5B" wp14:editId="0369F8AB">
@@ -305,6 +307,10 @@
     <w:p/>
     <w:p>
       <w:r>
+        <w:rPr>
+          <w:noProof/>
+          <w:lang w:eastAsia="es-CO"/>
+        </w:rPr>
         <w:drawing>
           <wp:inline distT="0" distB="0" distL="0" distR="0" wp14:anchorId="0A998495" wp14:editId="3E800E43">
             <wp:extent cx="5612130" cy="3646805"/>
@@ -387,10 +393,53 @@
       </w:r>
     </w:p>
     <w:p/>
+    <w:p>
+      <w:r>
+        <w:drawing>
+          <wp:inline distT="0" distB="0" distL="0" distR="0" wp14:anchorId="4E9A09D8" wp14:editId="36F130A7">
+            <wp:extent cx="5159608" cy="3705367"/>
+            <wp:effectExtent l="0" t="0" r="3175" b="0"/>
+            <wp:docPr id="11" name="Imagen 11"/>
+            <wp:cNvGraphicFramePr>
+              <a:graphicFrameLocks xmlns:a="http://schemas.openxmlformats.org/drawingml/2006/main" noChangeAspect="1"/>
+            </wp:cNvGraphicFramePr>
+            <a:graphic xmlns:a="http://schemas.openxmlformats.org/drawingml/2006/main">
+              <a:graphicData uri="http://schemas.openxmlformats.org/drawingml/2006/picture">
+                <pic:pic xmlns:pic="http://schemas.openxmlformats.org/drawingml/2006/picture">
+                  <pic:nvPicPr>
+                    <pic:cNvPr id="1" name=""/>
+                    <pic:cNvPicPr/>
+                  </pic:nvPicPr>
+                  <pic:blipFill>
+                    <a:blip r:embed="rId14"/>
+                    <a:stretch>
+                      <a:fillRect/>
+                    </a:stretch>
+                  </pic:blipFill>
+                  <pic:spPr>
+                    <a:xfrm>
+                      <a:off x="0" y="0"/>
+                      <a:ext cx="5162566" cy="3707491"/>
+                    </a:xfrm>
+                    <a:prstGeom prst="rect">
+                      <a:avLst/>
+                    </a:prstGeom>
+                  </pic:spPr>
+                </pic:pic>
+              </a:graphicData>
+            </a:graphic>
+          </wp:inline>
+        </w:drawing>
+      </w:r>
+    </w:p>
     <w:p/>
-    <w:p>
-      <w:r>
-        <w:lastRenderedPageBreak/>
+    <w:p/>
+    <w:p>
+      <w:r>
+        <w:rPr>
+          <w:noProof/>
+          <w:lang w:eastAsia="es-CO"/>
+        </w:rPr>
         <w:drawing>
           <wp:inline distT="0" distB="0" distL="0" distR="0" wp14:anchorId="07D148C8" wp14:editId="02E1C7FF">
             <wp:extent cx="5612130" cy="4609465"/>
@@ -407,7 +456,7 @@
                     <pic:cNvPicPr/>
                   </pic:nvPicPr>
                   <pic:blipFill>
-                    <a:blip r:embed="rId14"/>
+                    <a:blip r:embed="rId15"/>
                     <a:stretch>
                       <a:fillRect/>
                     </a:stretch>
@@ -430,6 +479,10 @@
     </w:p>
     <w:p>
       <w:r>
+        <w:rPr>
+          <w:noProof/>
+          <w:lang w:eastAsia="es-CO"/>
+        </w:rPr>
         <w:lastRenderedPageBreak/>
         <w:drawing>
           <wp:inline distT="0" distB="0" distL="0" distR="0" wp14:anchorId="2C0C466C" wp14:editId="6DF65B0C">
@@ -447,7 +500,7 @@
                     <pic:cNvPicPr/>
                   </pic:nvPicPr>
                   <pic:blipFill>
-                    <a:blip r:embed="rId15"/>
+                    <a:blip r:embed="rId16"/>
                     <a:stretch>
                       <a:fillRect/>
                     </a:stretch>
@@ -468,52 +521,59 @@
         </w:drawing>
       </w:r>
     </w:p>
-    <w:p>
-      <w:r>
-        <w:drawing>
-          <wp:inline distT="0" distB="0" distL="0" distR="0" wp14:anchorId="15598635" wp14:editId="2566F6FD">
-            <wp:extent cx="5612130" cy="3463290"/>
-            <wp:effectExtent l="0" t="0" r="7620" b="3810"/>
-            <wp:docPr id="31" name="Imagen 31"/>
-            <wp:cNvGraphicFramePr>
-              <a:graphicFrameLocks xmlns:a="http://schemas.openxmlformats.org/drawingml/2006/main" noChangeAspect="1"/>
-            </wp:cNvGraphicFramePr>
-            <a:graphic xmlns:a="http://schemas.openxmlformats.org/drawingml/2006/main">
-              <a:graphicData uri="http://schemas.openxmlformats.org/drawingml/2006/picture">
-                <pic:pic xmlns:pic="http://schemas.openxmlformats.org/drawingml/2006/picture">
-                  <pic:nvPicPr>
-                    <pic:cNvPr id="1" name=""/>
-                    <pic:cNvPicPr/>
-                  </pic:nvPicPr>
-                  <pic:blipFill>
-                    <a:blip r:embed="rId16"/>
-                    <a:stretch>
-                      <a:fillRect/>
-                    </a:stretch>
-                  </pic:blipFill>
-                  <pic:spPr>
-                    <a:xfrm>
-                      <a:off x="0" y="0"/>
-                      <a:ext cx="5612130" cy="3463290"/>
-                    </a:xfrm>
-                    <a:prstGeom prst="rect">
-                      <a:avLst/>
-                    </a:prstGeom>
-                  </pic:spPr>
-                </pic:pic>
-              </a:graphicData>
-            </a:graphic>
-          </wp:inline>
-        </w:drawing>
-      </w:r>
-    </w:p>
-    <w:p>
-      <w:r>
-        <w:rPr>
-          <w:noProof/>
-          <w:lang w:eastAsia="es-CO"/>
-        </w:rPr>
-        <w:lastRenderedPageBreak/>
+    <w:p/>
+    <w:p>
+      <w:bookmarkStart w:id="0" w:name="_GoBack"/>
+      <w:r>
+        <w:rPr>
+          <w:noProof/>
+          <w:lang w:eastAsia="es-CO"/>
+        </w:rPr>
+        <w:drawing>
+          <wp:inline distT="0" distB="0" distL="0" distR="0" wp14:anchorId="7CBE96BF" wp14:editId="08D8E6E6">
+            <wp:extent cx="5612130" cy="3086100"/>
+            <wp:effectExtent l="0" t="0" r="7620" b="0"/>
+            <wp:docPr id="13" name="Imagen 13"/>
+            <wp:cNvGraphicFramePr>
+              <a:graphicFrameLocks xmlns:a="http://schemas.openxmlformats.org/drawingml/2006/main" noChangeAspect="1"/>
+            </wp:cNvGraphicFramePr>
+            <a:graphic xmlns:a="http://schemas.openxmlformats.org/drawingml/2006/main">
+              <a:graphicData uri="http://schemas.openxmlformats.org/drawingml/2006/picture">
+                <pic:pic xmlns:pic="http://schemas.openxmlformats.org/drawingml/2006/picture">
+                  <pic:nvPicPr>
+                    <pic:cNvPr id="1" name=""/>
+                    <pic:cNvPicPr/>
+                  </pic:nvPicPr>
+                  <pic:blipFill>
+                    <a:blip r:embed="rId17"/>
+                    <a:stretch>
+                      <a:fillRect/>
+                    </a:stretch>
+                  </pic:blipFill>
+                  <pic:spPr>
+                    <a:xfrm>
+                      <a:off x="0" y="0"/>
+                      <a:ext cx="5612130" cy="3086100"/>
+                    </a:xfrm>
+                    <a:prstGeom prst="rect">
+                      <a:avLst/>
+                    </a:prstGeom>
+                  </pic:spPr>
+                </pic:pic>
+              </a:graphicData>
+            </a:graphic>
+          </wp:inline>
+        </w:drawing>
+      </w:r>
+      <w:bookmarkEnd w:id="0"/>
+    </w:p>
+    <w:p/>
+    <w:p>
+      <w:r>
+        <w:rPr>
+          <w:noProof/>
+          <w:lang w:eastAsia="es-CO"/>
+        </w:rPr>
         <w:drawing>
           <wp:inline distT="0" distB="0" distL="0" distR="0" wp14:anchorId="01918C51" wp14:editId="08219D26">
             <wp:extent cx="5612130" cy="4172585"/>
@@ -530,7 +590,7 @@
                     <pic:cNvPicPr/>
                   </pic:nvPicPr>
                   <pic:blipFill>
-                    <a:blip r:embed="rId17"/>
+                    <a:blip r:embed="rId18"/>
                     <a:stretch>
                       <a:fillRect/>
                     </a:stretch>
@@ -550,8 +610,6 @@
           </wp:inline>
         </w:drawing>
       </w:r>
-      <w:bookmarkStart w:id="0" w:name="_GoBack"/>
-      <w:bookmarkEnd w:id="0"/>
     </w:p>
     <w:p>
       <w:r>
@@ -576,7 +634,7 @@
                     <pic:cNvPicPr/>
                   </pic:nvPicPr>
                   <pic:blipFill>
-                    <a:blip r:embed="rId18"/>
+                    <a:blip r:embed="rId19"/>
                     <a:stretch>
                       <a:fillRect/>
                     </a:stretch>
@@ -620,7 +678,7 @@
                     <pic:cNvPicPr/>
                   </pic:nvPicPr>
                   <pic:blipFill>
-                    <a:blip r:embed="rId19"/>
+                    <a:blip r:embed="rId20"/>
                     <a:stretch>
                       <a:fillRect/>
                     </a:stretch>
@@ -665,7 +723,7 @@
                     <pic:cNvPicPr/>
                   </pic:nvPicPr>
                   <pic:blipFill>
-                    <a:blip r:embed="rId20"/>
+                    <a:blip r:embed="rId21"/>
                     <a:stretch>
                       <a:fillRect/>
                     </a:stretch>
@@ -709,7 +767,7 @@
                     <pic:cNvPicPr/>
                   </pic:nvPicPr>
                   <pic:blipFill>
-                    <a:blip r:embed="rId21"/>
+                    <a:blip r:embed="rId22"/>
                     <a:stretch>
                       <a:fillRect/>
                     </a:stretch>
@@ -753,7 +811,7 @@
                     <pic:cNvPicPr/>
                   </pic:nvPicPr>
                   <pic:blipFill>
-                    <a:blip r:embed="rId22"/>
+                    <a:blip r:embed="rId23"/>
                     <a:stretch>
                       <a:fillRect/>
                     </a:stretch>
@@ -797,7 +855,7 @@
                     <pic:cNvPicPr/>
                   </pic:nvPicPr>
                   <pic:blipFill>
-                    <a:blip r:embed="rId23"/>
+                    <a:blip r:embed="rId24"/>
                     <a:stretch>
                       <a:fillRect/>
                     </a:stretch>
@@ -841,7 +899,7 @@
                     <pic:cNvPicPr/>
                   </pic:nvPicPr>
                   <pic:blipFill>
-                    <a:blip r:embed="rId24"/>
+                    <a:blip r:embed="rId25"/>
                     <a:stretch>
                       <a:fillRect/>
                     </a:stretch>
@@ -885,7 +943,7 @@
                     <pic:cNvPicPr/>
                   </pic:nvPicPr>
                   <pic:blipFill>
-                    <a:blip r:embed="rId25"/>
+                    <a:blip r:embed="rId26"/>
                     <a:stretch>
                       <a:fillRect/>
                     </a:stretch>
@@ -929,7 +987,7 @@
                     <pic:cNvPicPr/>
                   </pic:nvPicPr>
                   <pic:blipFill>
-                    <a:blip r:embed="rId26"/>
+                    <a:blip r:embed="rId27"/>
                     <a:stretch>
                       <a:fillRect/>
                     </a:stretch>
@@ -973,7 +1031,7 @@
                     <pic:cNvPicPr/>
                   </pic:nvPicPr>
                   <pic:blipFill>
-                    <a:blip r:embed="rId27"/>
+                    <a:blip r:embed="rId28"/>
                     <a:stretch>
                       <a:fillRect/>
                     </a:stretch>
@@ -1017,7 +1075,7 @@
                     <pic:cNvPicPr/>
                   </pic:nvPicPr>
                   <pic:blipFill>
-                    <a:blip r:embed="rId28"/>
+                    <a:blip r:embed="rId29"/>
                     <a:stretch>
                       <a:fillRect/>
                     </a:stretch>
@@ -1061,7 +1119,7 @@
                     <pic:cNvPicPr/>
                   </pic:nvPicPr>
                   <pic:blipFill>
-                    <a:blip r:embed="rId29"/>
+                    <a:blip r:embed="rId30"/>
                     <a:stretch>
                       <a:fillRect/>
                     </a:stretch>
@@ -1106,7 +1164,7 @@
                     <pic:cNvPicPr/>
                   </pic:nvPicPr>
                   <pic:blipFill>
-                    <a:blip r:embed="rId30"/>
+                    <a:blip r:embed="rId31"/>
                     <a:stretch>
                       <a:fillRect/>
                     </a:stretch>
@@ -1150,7 +1208,7 @@
                     <pic:cNvPicPr/>
                   </pic:nvPicPr>
                   <pic:blipFill>
-                    <a:blip r:embed="rId31"/>
+                    <a:blip r:embed="rId32"/>
                     <a:stretch>
                       <a:fillRect/>
                     </a:stretch>
@@ -1194,7 +1252,7 @@
                     <pic:cNvPicPr/>
                   </pic:nvPicPr>
                   <pic:blipFill>
-                    <a:blip r:embed="rId32"/>
+                    <a:blip r:embed="rId33"/>
                     <a:stretch>
                       <a:fillRect/>
                     </a:stretch>
@@ -1238,7 +1296,7 @@
                     <pic:cNvPicPr/>
                   </pic:nvPicPr>
                   <pic:blipFill>
-                    <a:blip r:embed="rId33"/>
+                    <a:blip r:embed="rId34"/>
                     <a:stretch>
                       <a:fillRect/>
                     </a:stretch>
@@ -1282,7 +1340,7 @@
                     <pic:cNvPicPr/>
                   </pic:nvPicPr>
                   <pic:blipFill>
-                    <a:blip r:embed="rId34"/>
+                    <a:blip r:embed="rId35"/>
                     <a:stretch>
                       <a:fillRect/>
                     </a:stretch>
@@ -1326,7 +1384,7 @@
                     <pic:cNvPicPr/>
                   </pic:nvPicPr>
                   <pic:blipFill>
-                    <a:blip r:embed="rId35"/>
+                    <a:blip r:embed="rId36"/>
                     <a:stretch>
                       <a:fillRect/>
                     </a:stretch>
@@ -1370,7 +1428,7 @@
                     <pic:cNvPicPr/>
                   </pic:nvPicPr>
                   <pic:blipFill>
-                    <a:blip r:embed="rId36"/>
+                    <a:blip r:embed="rId37"/>
                     <a:stretch>
                       <a:fillRect/>
                     </a:stretch>
@@ -1414,7 +1472,7 @@
                     <pic:cNvPicPr/>
                   </pic:nvPicPr>
                   <pic:blipFill>
-                    <a:blip r:embed="rId37"/>
+                    <a:blip r:embed="rId38"/>
                     <a:stretch>
                       <a:fillRect/>
                     </a:stretch>
@@ -1458,7 +1516,7 @@
                     <pic:cNvPicPr/>
                   </pic:nvPicPr>
                   <pic:blipFill>
-                    <a:blip r:embed="rId38"/>
+                    <a:blip r:embed="rId39"/>
                     <a:stretch>
                       <a:fillRect/>
                     </a:stretch>
@@ -1502,7 +1560,7 @@
                     <pic:cNvPicPr/>
                   </pic:nvPicPr>
                   <pic:blipFill>
-                    <a:blip r:embed="rId39"/>
+                    <a:blip r:embed="rId40"/>
                     <a:stretch>
                       <a:fillRect/>
                     </a:stretch>
@@ -1750,7 +1808,7 @@
                     <pic:cNvPicPr/>
                   </pic:nvPicPr>
                   <pic:blipFill>
-                    <a:blip r:embed="rId40"/>
+                    <a:blip r:embed="rId41"/>
                     <a:stretch>
                       <a:fillRect/>
                     </a:stretch>
@@ -1805,7 +1863,7 @@
                     <pic:cNvPicPr/>
                   </pic:nvPicPr>
                   <pic:blipFill>
-                    <a:blip r:embed="rId41"/>
+                    <a:blip r:embed="rId42"/>
                     <a:stretch>
                       <a:fillRect/>
                     </a:stretch>
@@ -1859,7 +1917,7 @@
                     <pic:cNvPicPr/>
                   </pic:nvPicPr>
                   <pic:blipFill>
-                    <a:blip r:embed="rId42"/>
+                    <a:blip r:embed="rId43"/>
                     <a:stretch>
                       <a:fillRect/>
                     </a:stretch>
@@ -1914,7 +1972,7 @@
                     <pic:cNvPicPr/>
                   </pic:nvPicPr>
                   <pic:blipFill>
-                    <a:blip r:embed="rId43"/>
+                    <a:blip r:embed="rId44"/>
                     <a:stretch>
                       <a:fillRect/>
                     </a:stretch>
@@ -1969,7 +2027,7 @@
                     <pic:cNvPicPr/>
                   </pic:nvPicPr>
                   <pic:blipFill>
-                    <a:blip r:embed="rId44"/>
+                    <a:blip r:embed="rId45"/>
                     <a:stretch>
                       <a:fillRect/>
                     </a:stretch>

</xml_diff>